<commit_message>
code and test for generating schema.org and PDS labels from ADA database
</commit_message>
<xml_diff>
--- a/ADA_metadataIssues.docx
+++ b/ADA_metadataIssues.docx
@@ -322,6 +322,236 @@
       </w:r>
       <w:r>
         <w:t xml:space="preserve">. </w:t>
+      </w:r>
+    </w:p>
+    <w:p/>
+    <w:p>
+      <w:r>
+        <w:t xml:space="preserve">HDF5 in pds.  Use </w:t>
+      </w:r>
+      <w:r>
+        <w:t>composite</w:t>
+      </w:r>
+      <w:r>
+        <w:t xml:space="preserve"> struture; this is an extension of what is in the guidelines. </w:t>
+      </w:r>
+    </w:p>
+    <w:p>
+      <w:r>
+        <w:br w:type="page"/>
+      </w:r>
+    </w:p>
+    <w:p>
+      <w:r>
+        <w:lastRenderedPageBreak/>
+        <w:t xml:space="preserve">In metadata for </w:t>
+      </w:r>
+      <w:r>
+        <w:t>"specificType": "Gas Chromatography-Mass Spectrometry",  "doi": "10.60707/yv1f-jb20",</w:t>
+      </w:r>
+      <w:r>
+        <w:t xml:space="preserve"> have 3 dimensions:  but don’t know </w:t>
+      </w:r>
+      <w:r>
+        <w:t xml:space="preserve">what the dimensions vs. the measure are. </w:t>
+      </w:r>
+      <w:r>
+        <w:t xml:space="preserve">What are the lengths (shape) of the </w:t>
+      </w:r>
+      <w:r>
+        <w:t>Time, Mass dimension (how many</w:t>
+      </w:r>
+      <w:r>
+        <w:t xml:space="preserve"> T</w:t>
+      </w:r>
+      <w:r>
+        <w:t xml:space="preserve">imes, how many </w:t>
+      </w:r>
+      <w:r>
+        <w:t>‘Mass’ s</w:t>
+      </w:r>
+      <w:r>
+        <w:t xml:space="preserve">?. </w:t>
+      </w:r>
+      <w:r>
+        <w:t xml:space="preserve">Have to guess tah the measure is </w:t>
+      </w:r>
+      <w:r>
+        <w:t xml:space="preserve">Intensity, but what is the index order for Time and Mass dimensions? </w:t>
+      </w:r>
+      <w:r>
+        <w:t>The data are in a zip archive</w:t>
+      </w:r>
+      <w:r>
+        <w:t xml:space="preserve">, so can’t actually tell how its searialized—it assumes the data consumer will just figure it out?  </w:t>
+      </w:r>
+    </w:p>
+    <w:p>
+      <w:r>
+        <w:t>"dimensions": [</w:t>
+      </w:r>
+      <w:r>
+        <w:br/>
+        <w:t xml:space="preserve">          {</w:t>
+      </w:r>
+      <w:r>
+        <w:br/>
+        <w:t xml:space="preserve">            "dimension": "Time",</w:t>
+      </w:r>
+      <w:r>
+        <w:br/>
+        <w:t xml:space="preserve">            "unitOfMeasure": "minutes",</w:t>
+      </w:r>
+      <w:r>
+        <w:br/>
+        <w:t xml:space="preserve">            "fieldDescription": "This dimension is the chromatographic retention time"</w:t>
+      </w:r>
+      <w:r>
+        <w:br/>
+        <w:t xml:space="preserve">          },</w:t>
+      </w:r>
+      <w:r>
+        <w:br/>
+        <w:t xml:space="preserve">          {</w:t>
+      </w:r>
+      <w:r>
+        <w:br/>
+        <w:t xml:space="preserve">            "dimension": "Mass",</w:t>
+      </w:r>
+      <w:r>
+        <w:br/>
+        <w:t xml:space="preserve">            "unitOfMeasure": "m/z",</w:t>
+      </w:r>
+      <w:r>
+        <w:br/>
+        <w:t xml:space="preserve">            "fieldDescription": "This dimension is the mass-to-charge ratio measured by the mass spectrometer"</w:t>
+      </w:r>
+      <w:r>
+        <w:br/>
+        <w:t xml:space="preserve">          },</w:t>
+      </w:r>
+      <w:r>
+        <w:br/>
+        <w:t xml:space="preserve">          {</w:t>
+      </w:r>
+      <w:r>
+        <w:br/>
+        <w:t xml:space="preserve">            "dimension": "Intensity",</w:t>
+      </w:r>
+      <w:r>
+        <w:br/>
+        <w:t xml:space="preserve">            "fieldDescription": "This is a unitless measure of intensity of the mass peak"</w:t>
+      </w:r>
+      <w:r>
+        <w:br/>
+        <w:t xml:space="preserve">          }</w:t>
+      </w:r>
+      <w:r>
+        <w:br/>
+        <w:t xml:space="preserve">        ],</w:t>
+      </w:r>
+    </w:p>
+    <w:p/>
+    <w:p>
+      <w:r>
+        <w:t xml:space="preserve">For </w:t>
+      </w:r>
+      <w:r>
+        <w:t xml:space="preserve">  "specificType": "Transmission Electron Microscopy",</w:t>
+      </w:r>
+      <w:r>
+        <w:br/>
+        <w:t xml:space="preserve">  "doi": "10.60707/emjy-za09",</w:t>
+      </w:r>
+    </w:p>
+    <w:p>
+      <w:r>
+        <w:t>We have :</w:t>
+      </w:r>
+    </w:p>
+    <w:p>
+      <w:r>
+        <w:t xml:space="preserve">        "dimensions": [</w:t>
+      </w:r>
+      <w:r>
+        <w:br/>
+        <w:t xml:space="preserve">          {</w:t>
+      </w:r>
+      <w:r>
+        <w:br/>
+        <w:t xml:space="preserve">            "dimension": "X",</w:t>
+      </w:r>
+      <w:r>
+        <w:br/>
+        <w:t xml:space="preserve">            "unitOfMeasure": "eV",</w:t>
+      </w:r>
+      <w:r>
+        <w:br/>
+        <w:t xml:space="preserve">            "fieldDescription": "Energy"</w:t>
+      </w:r>
+      <w:r>
+        <w:br/>
+        <w:t xml:space="preserve">          },</w:t>
+      </w:r>
+      <w:r>
+        <w:br/>
+        <w:t xml:space="preserve">          {</w:t>
+      </w:r>
+      <w:r>
+        <w:br/>
+        <w:t xml:space="preserve">            "dimension": "Y",</w:t>
+      </w:r>
+      <w:r>
+        <w:br/>
+      </w:r>
+      <w:r>
+        <w:lastRenderedPageBreak/>
+        <w:t xml:space="preserve">            "unitOfMeasure": "um",</w:t>
+      </w:r>
+      <w:r>
+        <w:br/>
+        <w:t xml:space="preserve">            "fieldDescription": "Height"</w:t>
+      </w:r>
+      <w:r>
+        <w:br/>
+        <w:t xml:space="preserve">          },</w:t>
+      </w:r>
+      <w:r>
+        <w:br/>
+        <w:t xml:space="preserve">          {</w:t>
+      </w:r>
+      <w:r>
+        <w:br/>
+        <w:t xml:space="preserve">            "dimension": "Z",</w:t>
+      </w:r>
+      <w:r>
+        <w:br/>
+        <w:t xml:space="preserve">            "unitOfMeasure": "um",</w:t>
+      </w:r>
+      <w:r>
+        <w:br/>
+        <w:t xml:space="preserve">            "fieldDescription": "Width"</w:t>
+      </w:r>
+      <w:r>
+        <w:br/>
+        <w:t xml:space="preserve">          }</w:t>
+      </w:r>
+      <w:r>
+        <w:br/>
+        <w:t xml:space="preserve">        ],</w:t>
+      </w:r>
+      <w:r>
+        <w:br/>
+        <w:t xml:space="preserve">        "description": "071124_EDS Specimen 1 Site 4 Map Data 4.h5oina",</w:t>
+      </w:r>
+      <w:r>
+        <w:br/>
+        <w:t xml:space="preserve">        "dataComponentType": "STEMEDSCube"</w:t>
+      </w:r>
+    </w:p>
+    <w:p>
+      <w:r>
+        <w:t xml:space="preserve">Here, X is apparently the measure, and Y and Z are appraently the dimensions. </w:t>
       </w:r>
     </w:p>
     <w:sectPr>
@@ -332,6 +562,56 @@
     </w:sectPr>
   </w:body>
 </w:document>
+</file>
+
+<file path=word/endnotes.xml><?xml version="1.0" encoding="utf-8"?>
+<w:endnotes xmlns:wpc="http://schemas.microsoft.com/office/word/2010/wordprocessingCanvas" xmlns:cx="http://schemas.microsoft.com/office/drawing/2014/chartex" xmlns:cx1="http://schemas.microsoft.com/office/drawing/2015/9/8/chartex" xmlns:cx2="http://schemas.microsoft.com/office/drawing/2015/10/21/chartex" xmlns:cx3="http://schemas.microsoft.com/office/drawing/2016/5/9/chartex" xmlns:cx4="http://schemas.microsoft.com/office/drawing/2016/5/10/chartex" xmlns:cx5="http://schemas.microsoft.com/office/drawing/2016/5/11/chartex" xmlns:cx6="http://schemas.microsoft.com/office/drawing/2016/5/12/chartex" xmlns:cx7="http://schemas.microsoft.com/office/drawing/2016/5/13/chartex" xmlns:cx8="http://schemas.microsoft.com/office/drawing/2016/5/14/chartex" xmlns:mc="http://schemas.openxmlformats.org/markup-compatibility/2006" xmlns:aink="http://schemas.microsoft.com/office/drawing/2016/ink" xmlns:am3d="http://schemas.microsoft.com/office/drawing/2017/model3d" xmlns:o="urn:schemas-microsoft-com:office:office" xmlns:oel="http://schemas.microsoft.com/office/2019/extlst" xmlns:r="http://schemas.openxmlformats.org/officeDocument/2006/relationships" xmlns:m="http://schemas.openxmlformats.org/officeDocument/2006/math" xmlns:v="urn:schemas-microsoft-com:vml" xmlns:wp14="http://schemas.microsoft.com/office/word/2010/wordprocessingDrawing" xmlns:wp="http://schemas.openxmlformats.org/drawingml/2006/wordprocessingDrawing" xmlns:w10="urn:schemas-microsoft-com:office:word" xmlns:w="http://schemas.openxmlformats.org/wordprocessingml/2006/main" xmlns:w14="http://schemas.microsoft.com/office/word/2010/wordml" xmlns:w15="http://schemas.microsoft.com/office/word/2012/wordml" xmlns:w16cex="http://schemas.microsoft.com/office/word/2018/wordml/cex" xmlns:w16cid="http://schemas.microsoft.com/office/word/2016/wordml/cid" xmlns:w16="http://schemas.microsoft.com/office/word/2018/wordml" xmlns:w16du="http://schemas.microsoft.com/office/word/2023/wordml/word16du" xmlns:w16sdtdh="http://schemas.microsoft.com/office/word/2020/wordml/sdtdatahash" xmlns:w16sdtfl="http://schemas.microsoft.com/office/word/2024/wordml/sdtformatlock" xmlns:w16se="http://schemas.microsoft.com/office/word/2015/wordml/symex" xmlns:wpg="http://schemas.microsoft.com/office/word/2010/wordprocessingGroup" xmlns:wpi="http://schemas.microsoft.com/office/word/2010/wordprocessingInk" xmlns:wne="http://schemas.microsoft.com/office/word/2006/wordml" xmlns:wps="http://schemas.microsoft.com/office/word/2010/wordprocessingShape" mc:Ignorable="w14 w15 w16se w16cid w16 w16cex w16sdtdh w16sdtfl w16du wp14">
+  <w:endnote w:type="separator" w:id="-1">
+    <w:p>
+      <w:pPr>
+        <w:spacing w:after="0" w:line="240" w:lineRule="auto"/>
+      </w:pPr>
+      <w:r>
+        <w:separator/>
+      </w:r>
+    </w:p>
+  </w:endnote>
+  <w:endnote w:type="continuationSeparator" w:id="0">
+    <w:p>
+      <w:pPr>
+        <w:spacing w:after="0" w:line="240" w:lineRule="auto"/>
+      </w:pPr>
+      <w:r>
+        <w:continuationSeparator/>
+      </w:r>
+    </w:p>
+  </w:endnote>
+</w:endnotes>
+</file>
+
+<file path=word/footnotes.xml><?xml version="1.0" encoding="utf-8"?>
+<w:footnotes xmlns:wpc="http://schemas.microsoft.com/office/word/2010/wordprocessingCanvas" xmlns:cx="http://schemas.microsoft.com/office/drawing/2014/chartex" xmlns:cx1="http://schemas.microsoft.com/office/drawing/2015/9/8/chartex" xmlns:cx2="http://schemas.microsoft.com/office/drawing/2015/10/21/chartex" xmlns:cx3="http://schemas.microsoft.com/office/drawing/2016/5/9/chartex" xmlns:cx4="http://schemas.microsoft.com/office/drawing/2016/5/10/chartex" xmlns:cx5="http://schemas.microsoft.com/office/drawing/2016/5/11/chartex" xmlns:cx6="http://schemas.microsoft.com/office/drawing/2016/5/12/chartex" xmlns:cx7="http://schemas.microsoft.com/office/drawing/2016/5/13/chartex" xmlns:cx8="http://schemas.microsoft.com/office/drawing/2016/5/14/chartex" xmlns:mc="http://schemas.openxmlformats.org/markup-compatibility/2006" xmlns:aink="http://schemas.microsoft.com/office/drawing/2016/ink" xmlns:am3d="http://schemas.microsoft.com/office/drawing/2017/model3d" xmlns:o="urn:schemas-microsoft-com:office:office" xmlns:oel="http://schemas.microsoft.com/office/2019/extlst" xmlns:r="http://schemas.openxmlformats.org/officeDocument/2006/relationships" xmlns:m="http://schemas.openxmlformats.org/officeDocument/2006/math" xmlns:v="urn:schemas-microsoft-com:vml" xmlns:wp14="http://schemas.microsoft.com/office/word/2010/wordprocessingDrawing" xmlns:wp="http://schemas.openxmlformats.org/drawingml/2006/wordprocessingDrawing" xmlns:w10="urn:schemas-microsoft-com:office:word" xmlns:w="http://schemas.openxmlformats.org/wordprocessingml/2006/main" xmlns:w14="http://schemas.microsoft.com/office/word/2010/wordml" xmlns:w15="http://schemas.microsoft.com/office/word/2012/wordml" xmlns:w16cex="http://schemas.microsoft.com/office/word/2018/wordml/cex" xmlns:w16cid="http://schemas.microsoft.com/office/word/2016/wordml/cid" xmlns:w16="http://schemas.microsoft.com/office/word/2018/wordml" xmlns:w16du="http://schemas.microsoft.com/office/word/2023/wordml/word16du" xmlns:w16sdtdh="http://schemas.microsoft.com/office/word/2020/wordml/sdtdatahash" xmlns:w16sdtfl="http://schemas.microsoft.com/office/word/2024/wordml/sdtformatlock" xmlns:w16se="http://schemas.microsoft.com/office/word/2015/wordml/symex" xmlns:wpg="http://schemas.microsoft.com/office/word/2010/wordprocessingGroup" xmlns:wpi="http://schemas.microsoft.com/office/word/2010/wordprocessingInk" xmlns:wne="http://schemas.microsoft.com/office/word/2006/wordml" xmlns:wps="http://schemas.microsoft.com/office/word/2010/wordprocessingShape" mc:Ignorable="w14 w15 w16se w16cid w16 w16cex w16sdtdh w16sdtfl w16du wp14">
+  <w:footnote w:type="separator" w:id="-1">
+    <w:p>
+      <w:pPr>
+        <w:spacing w:after="0" w:line="240" w:lineRule="auto"/>
+      </w:pPr>
+      <w:r>
+        <w:separator/>
+      </w:r>
+    </w:p>
+  </w:footnote>
+  <w:footnote w:type="continuationSeparator" w:id="0">
+    <w:p>
+      <w:pPr>
+        <w:spacing w:after="0" w:line="240" w:lineRule="auto"/>
+      </w:pPr>
+      <w:r>
+        <w:continuationSeparator/>
+      </w:r>
+    </w:p>
+  </w:footnote>
+</w:footnotes>
 </file>
 
 <file path=word/styles.xml><?xml version="1.0" encoding="utf-8"?>
@@ -738,7 +1018,6 @@
   <w:style w:type="character" w:default="1" w:styleId="DefaultParagraphFont">
     <w:name w:val="Default Paragraph Font"/>
     <w:uiPriority w:val="1"/>
-    <w:semiHidden/>
     <w:unhideWhenUsed/>
   </w:style>
   <w:style w:type="table" w:default="1" w:styleId="TableNormal">
@@ -789,6 +1068,50 @@
       <w:sz w:val="21"/>
       <w:szCs w:val="21"/>
     </w:rPr>
+  </w:style>
+  <w:style w:type="paragraph" w:styleId="Header">
+    <w:name w:val="header"/>
+    <w:basedOn w:val="Normal"/>
+    <w:link w:val="HeaderChar"/>
+    <w:uiPriority w:val="99"/>
+    <w:unhideWhenUsed/>
+    <w:rsid w:val="00512868"/>
+    <w:pPr>
+      <w:tabs>
+        <w:tab w:val="center" w:pos="4680"/>
+        <w:tab w:val="right" w:pos="9360"/>
+      </w:tabs>
+      <w:spacing w:after="0" w:line="240" w:lineRule="auto"/>
+    </w:pPr>
+  </w:style>
+  <w:style w:type="character" w:customStyle="1" w:styleId="HeaderChar">
+    <w:name w:val="Header Char"/>
+    <w:basedOn w:val="DefaultParagraphFont"/>
+    <w:link w:val="Header"/>
+    <w:uiPriority w:val="99"/>
+    <w:rsid w:val="00512868"/>
+  </w:style>
+  <w:style w:type="paragraph" w:styleId="Footer">
+    <w:name w:val="footer"/>
+    <w:basedOn w:val="Normal"/>
+    <w:link w:val="FooterChar"/>
+    <w:uiPriority w:val="99"/>
+    <w:unhideWhenUsed/>
+    <w:rsid w:val="00512868"/>
+    <w:pPr>
+      <w:tabs>
+        <w:tab w:val="center" w:pos="4680"/>
+        <w:tab w:val="right" w:pos="9360"/>
+      </w:tabs>
+      <w:spacing w:after="0" w:line="240" w:lineRule="auto"/>
+    </w:pPr>
+  </w:style>
+  <w:style w:type="character" w:customStyle="1" w:styleId="FooterChar">
+    <w:name w:val="Footer Char"/>
+    <w:basedOn w:val="DefaultParagraphFont"/>
+    <w:link w:val="Footer"/>
+    <w:uiPriority w:val="99"/>
+    <w:rsid w:val="00512868"/>
   </w:style>
 </w:styles>
 </file>

</xml_diff>